<commit_message>
25 Agustus 2022 10:04
</commit_message>
<xml_diff>
--- a/Job Desc/Jobdecsc - Buyer.docx
+++ b/Job Desc/Jobdecsc - Buyer.docx
@@ -191,6 +191,119 @@
           <w:right w:val="nil"/>
           <w:between w:val="nil"/>
         </w:pBdr>
+        <w:spacing w:after="0"/>
+        <w:ind w:left="1418" w:hanging="425"/>
+        <w:rPr>
+          <w:rFonts w:ascii="Times New Roman" w:eastAsia="Times New Roman" w:hAnsi="Times New Roman" w:cs="Times New Roman"/>
+          <w:color w:val="FF0000"/>
+        </w:rPr>
+      </w:pPr>
+      <w:r>
+        <w:rPr>
+          <w:rFonts w:ascii="Times New Roman" w:eastAsia="Times New Roman" w:hAnsi="Times New Roman" w:cs="Times New Roman"/>
+          <w:i/>
+          <w:color w:val="000000"/>
+        </w:rPr>
+        <w:t>Stock Opname Partial</w:t>
+      </w:r>
+    </w:p>
+    <w:p>
+      <w:pPr>
+        <w:numPr>
+          <w:ilvl w:val="0"/>
+          <w:numId w:val="5"/>
+        </w:numPr>
+        <w:pBdr>
+          <w:top w:val="nil"/>
+          <w:left w:val="nil"/>
+          <w:bottom w:val="nil"/>
+          <w:right w:val="nil"/>
+          <w:between w:val="nil"/>
+        </w:pBdr>
+        <w:spacing w:after="0"/>
+        <w:ind w:left="1418" w:hanging="425"/>
+        <w:rPr>
+          <w:rFonts w:ascii="Times New Roman" w:eastAsia="Times New Roman" w:hAnsi="Times New Roman" w:cs="Times New Roman"/>
+          <w:color w:val="FF0000"/>
+        </w:rPr>
+      </w:pPr>
+      <w:r>
+        <w:rPr>
+          <w:rFonts w:ascii="Times New Roman" w:eastAsia="Times New Roman" w:hAnsi="Times New Roman" w:cs="Times New Roman"/>
+          <w:color w:val="000000"/>
+        </w:rPr>
+        <w:t>Berhubungan langsung terhadap suplier</w:t>
+      </w:r>
+    </w:p>
+    <w:p>
+      <w:pPr>
+        <w:numPr>
+          <w:ilvl w:val="0"/>
+          <w:numId w:val="5"/>
+        </w:numPr>
+        <w:pBdr>
+          <w:top w:val="nil"/>
+          <w:left w:val="nil"/>
+          <w:bottom w:val="nil"/>
+          <w:right w:val="nil"/>
+          <w:between w:val="nil"/>
+        </w:pBdr>
+        <w:spacing w:after="0"/>
+        <w:ind w:left="1418" w:hanging="425"/>
+        <w:rPr>
+          <w:rFonts w:ascii="Times New Roman" w:eastAsia="Times New Roman" w:hAnsi="Times New Roman" w:cs="Times New Roman"/>
+          <w:color w:val="FF0000"/>
+        </w:rPr>
+      </w:pPr>
+      <w:r>
+        <w:rPr>
+          <w:rFonts w:ascii="Times New Roman" w:eastAsia="Times New Roman" w:hAnsi="Times New Roman" w:cs="Times New Roman"/>
+          <w:color w:val="000000"/>
+        </w:rPr>
+        <w:t xml:space="preserve">Bertanggung jawab penuh atas </w:t>
+      </w:r>
+      <w:r>
+        <w:rPr>
+          <w:rFonts w:ascii="Times New Roman" w:eastAsia="Times New Roman" w:hAnsi="Times New Roman" w:cs="Times New Roman"/>
+          <w:color w:val="000000"/>
+        </w:rPr>
+        <w:t xml:space="preserve">budget </w:t>
+      </w:r>
+      <w:r>
+        <w:rPr>
+          <w:rFonts w:ascii="Times New Roman" w:eastAsia="Times New Roman" w:hAnsi="Times New Roman" w:cs="Times New Roman"/>
+          <w:color w:val="000000"/>
+        </w:rPr>
+        <w:t xml:space="preserve">pengadaan </w:t>
+      </w:r>
+      <w:r>
+        <w:rPr>
+          <w:rFonts w:ascii="Times New Roman" w:eastAsia="Times New Roman" w:hAnsi="Times New Roman" w:cs="Times New Roman"/>
+          <w:color w:val="000000"/>
+        </w:rPr>
+        <w:t xml:space="preserve">sarana dan prasarana </w:t>
+      </w:r>
+      <w:r>
+        <w:rPr>
+          <w:rFonts w:ascii="Times New Roman" w:eastAsia="Times New Roman" w:hAnsi="Times New Roman" w:cs="Times New Roman"/>
+          <w:color w:val="000000"/>
+        </w:rPr>
+        <w:t>toko</w:t>
+      </w:r>
+    </w:p>
+    <w:p>
+      <w:pPr>
+        <w:numPr>
+          <w:ilvl w:val="0"/>
+          <w:numId w:val="5"/>
+        </w:numPr>
+        <w:pBdr>
+          <w:top w:val="nil"/>
+          <w:left w:val="nil"/>
+          <w:bottom w:val="nil"/>
+          <w:right w:val="nil"/>
+          <w:between w:val="nil"/>
+        </w:pBdr>
         <w:ind w:left="1418" w:hanging="425"/>
         <w:rPr>
           <w:rFonts w:ascii="Times New Roman" w:eastAsia="Times New Roman" w:hAnsi="Times New Roman" w:cs="Times New Roman"/>
@@ -312,7 +425,7 @@
           <w:rFonts w:ascii="Times New Roman" w:eastAsia="Times New Roman" w:hAnsi="Times New Roman" w:cs="Times New Roman"/>
           <w:color w:val="000000"/>
         </w:rPr>
-        <w:t>Berkoordinasi dengan receiver</w:t>
+        <w:t>Membuat report Evaluasi status barang per kuartal</w:t>
       </w:r>
     </w:p>
     <w:p>
@@ -332,91 +445,223 @@
         <w:ind w:left="1418" w:hanging="425"/>
         <w:rPr>
           <w:rFonts w:ascii="Times New Roman" w:eastAsia="Times New Roman" w:hAnsi="Times New Roman" w:cs="Times New Roman"/>
-        </w:rPr>
-      </w:pPr>
-      <w:r>
-        <w:rPr>
-          <w:rFonts w:ascii="Times New Roman" w:eastAsia="Times New Roman" w:hAnsi="Times New Roman" w:cs="Times New Roman"/>
-        </w:rPr>
-        <w:t>Memberikan perintah langsun</w:t>
-      </w:r>
+          <w:color w:val="000000"/>
+        </w:rPr>
+      </w:pPr>
+      <w:r>
+        <w:rPr>
+          <w:rFonts w:ascii="Times New Roman" w:eastAsia="Times New Roman" w:hAnsi="Times New Roman" w:cs="Times New Roman"/>
+          <w:color w:val="000000"/>
+        </w:rPr>
+        <w:t>Berkoordinasi dengan receiver</w:t>
+      </w:r>
+    </w:p>
+    <w:p>
+      <w:pPr>
+        <w:numPr>
+          <w:ilvl w:val="1"/>
+          <w:numId w:val="4"/>
+        </w:numPr>
+        <w:pBdr>
+          <w:top w:val="nil"/>
+          <w:left w:val="nil"/>
+          <w:bottom w:val="nil"/>
+          <w:right w:val="nil"/>
+          <w:between w:val="nil"/>
+        </w:pBdr>
+        <w:spacing w:after="0"/>
+        <w:ind w:left="1418" w:hanging="425"/>
+        <w:rPr>
+          <w:rFonts w:ascii="Times New Roman" w:eastAsia="Times New Roman" w:hAnsi="Times New Roman" w:cs="Times New Roman"/>
+        </w:rPr>
+      </w:pPr>
+      <w:r>
+        <w:rPr>
+          <w:rFonts w:ascii="Times New Roman" w:eastAsia="Times New Roman" w:hAnsi="Times New Roman" w:cs="Times New Roman"/>
+        </w:rPr>
+        <w:t xml:space="preserve">Memberikan </w:t>
+      </w:r>
+      <w:r>
+        <w:rPr>
+          <w:rFonts w:ascii="Times New Roman" w:eastAsia="Times New Roman" w:hAnsi="Times New Roman" w:cs="Times New Roman"/>
+        </w:rPr>
+        <w:t xml:space="preserve">Tugas </w:t>
+      </w:r>
+      <w:r>
+        <w:rPr>
+          <w:rFonts w:ascii="Times New Roman" w:eastAsia="Times New Roman" w:hAnsi="Times New Roman" w:cs="Times New Roman"/>
+        </w:rPr>
+        <w:t>secara</w:t>
+      </w:r>
+      <w:r>
+        <w:rPr>
+          <w:rFonts w:ascii="Times New Roman" w:eastAsia="Times New Roman" w:hAnsi="Times New Roman" w:cs="Times New Roman"/>
+        </w:rPr>
+        <w:t xml:space="preserve"> </w:t>
+      </w:r>
+      <w:r>
+        <w:rPr>
+          <w:rFonts w:ascii="Times New Roman" w:eastAsia="Times New Roman" w:hAnsi="Times New Roman" w:cs="Times New Roman"/>
+        </w:rPr>
+        <w:t>langsung kepada kurir</w:t>
+      </w:r>
+    </w:p>
+    <w:p>
+      <w:pPr>
+        <w:pStyle w:val="ListParagraph"/>
+        <w:numPr>
+          <w:ilvl w:val="1"/>
+          <w:numId w:val="4"/>
+        </w:numPr>
+        <w:pBdr>
+          <w:top w:val="nil"/>
+          <w:left w:val="nil"/>
+          <w:bottom w:val="nil"/>
+          <w:right w:val="nil"/>
+          <w:between w:val="nil"/>
+        </w:pBdr>
+        <w:spacing w:after="0"/>
+        <w:ind w:left="1418" w:hanging="425"/>
+        <w:rPr>
+          <w:rFonts w:ascii="Times New Roman" w:eastAsia="Times New Roman" w:hAnsi="Times New Roman" w:cs="Times New Roman"/>
+          <w:color w:val="FF0000"/>
+        </w:rPr>
+      </w:pPr>
+      <w:r>
+        <w:rPr>
+          <w:rFonts w:ascii="Times New Roman" w:eastAsia="Times New Roman" w:hAnsi="Times New Roman" w:cs="Times New Roman"/>
+        </w:rPr>
+        <w:t xml:space="preserve">Memberikan Tugas </w:t>
+      </w:r>
+      <w:r>
+        <w:rPr>
+          <w:rFonts w:ascii="Times New Roman" w:eastAsia="Times New Roman" w:hAnsi="Times New Roman" w:cs="Times New Roman"/>
+        </w:rPr>
+        <w:t>secara langsung kepada Design Grafis</w:t>
+      </w:r>
+      <w:r>
+        <w:rPr>
+          <w:rFonts w:ascii="Times New Roman" w:eastAsia="Times New Roman" w:hAnsi="Times New Roman" w:cs="Times New Roman"/>
+          <w:color w:val="FF0000"/>
+        </w:rPr>
+        <w:t xml:space="preserve"> </w:t>
+      </w:r>
+    </w:p>
+    <w:p>
+      <w:pPr>
+        <w:numPr>
+          <w:ilvl w:val="1"/>
+          <w:numId w:val="4"/>
+        </w:numPr>
+        <w:pBdr>
+          <w:top w:val="nil"/>
+          <w:left w:val="nil"/>
+          <w:bottom w:val="nil"/>
+          <w:right w:val="nil"/>
+          <w:between w:val="nil"/>
+        </w:pBdr>
+        <w:ind w:left="1418" w:hanging="425"/>
+        <w:rPr>
+          <w:rFonts w:ascii="Times New Roman" w:eastAsia="Times New Roman" w:hAnsi="Times New Roman" w:cs="Times New Roman"/>
+          <w:color w:val="000000"/>
+        </w:rPr>
+      </w:pPr>
+      <w:r>
+        <w:rPr>
+          <w:rFonts w:ascii="Times New Roman" w:eastAsia="Times New Roman" w:hAnsi="Times New Roman" w:cs="Times New Roman"/>
+          <w:color w:val="000000"/>
+        </w:rPr>
+        <w:t>Return barang ke Suplier</w:t>
+      </w:r>
+    </w:p>
+    <w:p>
+      <w:pPr>
+        <w:rPr>
+          <w:rFonts w:ascii="Times New Roman" w:eastAsia="Times New Roman" w:hAnsi="Times New Roman" w:cs="Times New Roman"/>
+        </w:rPr>
+      </w:pPr>
+    </w:p>
+    <w:p>
+      <w:pPr>
+        <w:numPr>
+          <w:ilvl w:val="0"/>
+          <w:numId w:val="4"/>
+        </w:numPr>
+        <w:pBdr>
+          <w:top w:val="nil"/>
+          <w:left w:val="nil"/>
+          <w:bottom w:val="nil"/>
+          <w:right w:val="nil"/>
+          <w:between w:val="nil"/>
+        </w:pBdr>
+        <w:spacing w:after="0"/>
+        <w:rPr>
+          <w:rFonts w:ascii="Times New Roman" w:eastAsia="Times New Roman" w:hAnsi="Times New Roman" w:cs="Times New Roman"/>
+          <w:b/>
+          <w:color w:val="000000"/>
+        </w:rPr>
+      </w:pPr>
+      <w:r>
+        <w:rPr>
+          <w:rFonts w:ascii="Times New Roman" w:eastAsia="Times New Roman" w:hAnsi="Times New Roman" w:cs="Times New Roman"/>
+          <w:b/>
+          <w:color w:val="000000"/>
+        </w:rPr>
+        <w:t>Tanggung Jawab</w:t>
+      </w:r>
+    </w:p>
+    <w:p>
+      <w:pPr>
+        <w:pBdr>
+          <w:top w:val="nil"/>
+          <w:left w:val="nil"/>
+          <w:bottom w:val="nil"/>
+          <w:right w:val="nil"/>
+          <w:between w:val="nil"/>
+        </w:pBdr>
+        <w:ind w:left="720"/>
+        <w:rPr>
+          <w:rFonts w:ascii="Times New Roman" w:eastAsia="Times New Roman" w:hAnsi="Times New Roman" w:cs="Times New Roman"/>
+          <w:b/>
+          <w:color w:val="000000"/>
+        </w:rPr>
+      </w:pPr>
+    </w:p>
+    <w:p>
+      <w:pPr>
+        <w:ind w:left="720" w:firstLine="720"/>
+        <w:rPr>
+          <w:rFonts w:ascii="Times New Roman" w:eastAsia="Times New Roman" w:hAnsi="Times New Roman" w:cs="Times New Roman"/>
+        </w:rPr>
+      </w:pPr>
+      <w:r>
+        <w:rPr>
+          <w:rFonts w:ascii="Times New Roman" w:eastAsia="Times New Roman" w:hAnsi="Times New Roman" w:cs="Times New Roman"/>
+        </w:rPr>
+        <w:t xml:space="preserve">Bertanggung jawab atas Tersedia dan stabilnya stock barang </w:t>
+      </w:r>
+      <w:r>
+        <w:rPr>
+          <w:rFonts w:ascii="Times New Roman" w:eastAsia="Times New Roman" w:hAnsi="Times New Roman" w:cs="Times New Roman"/>
+        </w:rPr>
+        <w:t xml:space="preserve">dagang </w:t>
+      </w:r>
+      <w:r>
+        <w:rPr>
+          <w:rFonts w:ascii="Times New Roman" w:eastAsia="Times New Roman" w:hAnsi="Times New Roman" w:cs="Times New Roman"/>
+        </w:rPr>
+        <w:t>guna meminimalisir lost sales.</w:t>
+      </w:r>
+    </w:p>
+    <w:p>
+      <w:pPr>
+        <w:ind w:left="720"/>
+        <w:rPr>
+          <w:rFonts w:ascii="Times New Roman" w:eastAsia="Times New Roman" w:hAnsi="Times New Roman" w:cs="Times New Roman"/>
+        </w:rPr>
+      </w:pPr>
       <w:bookmarkStart w:id="0" w:name="_GoBack"/>
       <w:bookmarkEnd w:id="0"/>
-      <w:r>
-        <w:rPr>
-          <w:rFonts w:ascii="Times New Roman" w:eastAsia="Times New Roman" w:hAnsi="Times New Roman" w:cs="Times New Roman"/>
-        </w:rPr>
-        <w:t>g kepada kurir</w:t>
-      </w:r>
-    </w:p>
-    <w:p>
-      <w:pPr>
-        <w:pStyle w:val="ListParagraph"/>
-        <w:numPr>
-          <w:ilvl w:val="1"/>
-          <w:numId w:val="4"/>
-        </w:numPr>
-        <w:pBdr>
-          <w:top w:val="nil"/>
-          <w:left w:val="nil"/>
-          <w:bottom w:val="nil"/>
-          <w:right w:val="nil"/>
-          <w:between w:val="nil"/>
-        </w:pBdr>
-        <w:spacing w:after="0"/>
-        <w:ind w:hanging="447"/>
-        <w:rPr>
-          <w:rFonts w:ascii="Times New Roman" w:eastAsia="Times New Roman" w:hAnsi="Times New Roman" w:cs="Times New Roman"/>
-          <w:color w:val="FF0000"/>
-        </w:rPr>
-      </w:pPr>
-      <w:r>
-        <w:rPr>
-          <w:rFonts w:ascii="Times New Roman" w:eastAsia="Times New Roman" w:hAnsi="Times New Roman" w:cs="Times New Roman"/>
-        </w:rPr>
-        <w:t>Memberikan Tugas  secara langsung kepada Design Grafis</w:t>
-      </w:r>
-      <w:r>
-        <w:rPr>
-          <w:rFonts w:ascii="Times New Roman" w:eastAsia="Times New Roman" w:hAnsi="Times New Roman" w:cs="Times New Roman"/>
-          <w:color w:val="FF0000"/>
-        </w:rPr>
-        <w:t xml:space="preserve"> </w:t>
-      </w:r>
-    </w:p>
-    <w:p>
-      <w:pPr>
-        <w:numPr>
-          <w:ilvl w:val="1"/>
-          <w:numId w:val="4"/>
-        </w:numPr>
-        <w:pBdr>
-          <w:top w:val="nil"/>
-          <w:left w:val="nil"/>
-          <w:bottom w:val="nil"/>
-          <w:right w:val="nil"/>
-          <w:between w:val="nil"/>
-        </w:pBdr>
-        <w:ind w:left="1418" w:hanging="425"/>
-        <w:rPr>
-          <w:rFonts w:ascii="Times New Roman" w:eastAsia="Times New Roman" w:hAnsi="Times New Roman" w:cs="Times New Roman"/>
-          <w:color w:val="000000"/>
-        </w:rPr>
-      </w:pPr>
-      <w:r>
-        <w:rPr>
-          <w:rFonts w:ascii="Times New Roman" w:eastAsia="Times New Roman" w:hAnsi="Times New Roman" w:cs="Times New Roman"/>
-          <w:color w:val="000000"/>
-        </w:rPr>
-        <w:t>Return barang ke Suplier</w:t>
-      </w:r>
-    </w:p>
-    <w:p>
-      <w:pPr>
-        <w:rPr>
-          <w:rFonts w:ascii="Times New Roman" w:eastAsia="Times New Roman" w:hAnsi="Times New Roman" w:cs="Times New Roman"/>
-        </w:rPr>
-      </w:pPr>
     </w:p>
     <w:p>
       <w:pPr>
@@ -444,74 +689,6 @@
           <w:b/>
           <w:color w:val="000000"/>
         </w:rPr>
-        <w:t>Tanggung Jawab</w:t>
-      </w:r>
-    </w:p>
-    <w:p>
-      <w:pPr>
-        <w:pBdr>
-          <w:top w:val="nil"/>
-          <w:left w:val="nil"/>
-          <w:bottom w:val="nil"/>
-          <w:right w:val="nil"/>
-          <w:between w:val="nil"/>
-        </w:pBdr>
-        <w:ind w:left="720"/>
-        <w:rPr>
-          <w:rFonts w:ascii="Times New Roman" w:eastAsia="Times New Roman" w:hAnsi="Times New Roman" w:cs="Times New Roman"/>
-          <w:b/>
-          <w:color w:val="000000"/>
-        </w:rPr>
-      </w:pPr>
-    </w:p>
-    <w:p>
-      <w:pPr>
-        <w:ind w:left="720"/>
-        <w:rPr>
-          <w:rFonts w:ascii="Times New Roman" w:eastAsia="Times New Roman" w:hAnsi="Times New Roman" w:cs="Times New Roman"/>
-        </w:rPr>
-      </w:pPr>
-      <w:r>
-        <w:rPr>
-          <w:rFonts w:ascii="Times New Roman" w:eastAsia="Times New Roman" w:hAnsi="Times New Roman" w:cs="Times New Roman"/>
-        </w:rPr>
-        <w:t>Bertanggung jawab atas Tersedia dan stabilnya stock barang guna meminimalisir lost sales.</w:t>
-      </w:r>
-    </w:p>
-    <w:p>
-      <w:pPr>
-        <w:ind w:left="720"/>
-        <w:rPr>
-          <w:rFonts w:ascii="Times New Roman" w:eastAsia="Times New Roman" w:hAnsi="Times New Roman" w:cs="Times New Roman"/>
-        </w:rPr>
-      </w:pPr>
-    </w:p>
-    <w:p>
-      <w:pPr>
-        <w:numPr>
-          <w:ilvl w:val="0"/>
-          <w:numId w:val="4"/>
-        </w:numPr>
-        <w:pBdr>
-          <w:top w:val="nil"/>
-          <w:left w:val="nil"/>
-          <w:bottom w:val="nil"/>
-          <w:right w:val="nil"/>
-          <w:between w:val="nil"/>
-        </w:pBdr>
-        <w:spacing w:after="0"/>
-        <w:rPr>
-          <w:rFonts w:ascii="Times New Roman" w:eastAsia="Times New Roman" w:hAnsi="Times New Roman" w:cs="Times New Roman"/>
-          <w:b/>
-          <w:color w:val="000000"/>
-        </w:rPr>
-      </w:pPr>
-      <w:r>
-        <w:rPr>
-          <w:rFonts w:ascii="Times New Roman" w:eastAsia="Times New Roman" w:hAnsi="Times New Roman" w:cs="Times New Roman"/>
-          <w:b/>
-          <w:color w:val="000000"/>
-        </w:rPr>
         <w:t>Kriteria Calon Kandidiat :</w:t>
       </w:r>
     </w:p>
@@ -592,7 +769,14 @@
           <w:color w:val="000000"/>
         </w:rPr>
         <w:tab/>
-        <w:t>: Min 2th pengalaman ditoko</w:t>
+        <w:t>: Min 1,5</w:t>
+      </w:r>
+      <w:r>
+        <w:rPr>
+          <w:rFonts w:ascii="Times New Roman" w:eastAsia="Times New Roman" w:hAnsi="Times New Roman" w:cs="Times New Roman"/>
+          <w:color w:val="000000"/>
+        </w:rPr>
+        <w:t>th pengalaman ditoko</w:t>
       </w:r>
     </w:p>
     <w:p>
@@ -2118,4 +2302,16 @@
   <a:objectDefaults/>
   <a:extraClrSchemeLst/>
 </a:theme>
+</file>
+
+<file path=customXml/item1.xml><?xml version="1.0" encoding="utf-8"?>
+<b:Sources xmlns:b="http://schemas.openxmlformats.org/officeDocument/2006/bibliography" xmlns="http://schemas.openxmlformats.org/officeDocument/2006/bibliography" SelectedStyle="\APA.XSL" StyleName="APA"/>
+</file>
+
+<file path=customXml/itemProps1.xml><?xml version="1.0" encoding="utf-8"?>
+<ds:datastoreItem xmlns:ds="http://schemas.openxmlformats.org/officeDocument/2006/customXml" ds:itemID="{8E7CB941-205D-4557-AE7B-186C6E0387A5}">
+  <ds:schemaRefs>
+    <ds:schemaRef ds:uri="http://schemas.openxmlformats.org/officeDocument/2006/bibliography"/>
+  </ds:schemaRefs>
+</ds:datastoreItem>
 </file>
</xml_diff>